<commit_message>
Supported json request payload and response + Exception mapper
</commit_message>
<xml_diff>
--- a/workspace/ReadMe_Configure Rest API Projects.docx
+++ b/workspace/ReadMe_Configure Rest API Projects.docx
@@ -53,6 +53,9 @@
     <w:p/>
     <w:p>
       <w:r>
+        <w:rPr>
+          <w:noProof/>
+        </w:rPr>
         <w:drawing>
           <wp:inline distT="0" distB="0" distL="0" distR="0" wp14:anchorId="5FB0E56F" wp14:editId="4CF86F91">
             <wp:extent cx="3897657" cy="2817473"/>
@@ -117,6 +120,9 @@
     <w:p/>
     <w:p>
       <w:r>
+        <w:rPr>
+          <w:noProof/>
+        </w:rPr>
         <w:lastRenderedPageBreak/>
         <w:drawing>
           <wp:inline distT="0" distB="0" distL="0" distR="0" wp14:anchorId="000AB674" wp14:editId="24DECE01">
@@ -159,6 +165,9 @@
     <w:p/>
     <w:p>
       <w:r>
+        <w:rPr>
+          <w:noProof/>
+        </w:rPr>
         <w:drawing>
           <wp:inline distT="0" distB="0" distL="0" distR="0" wp14:anchorId="3193C583" wp14:editId="6795F69D">
             <wp:extent cx="5943600" cy="4156710"/>
@@ -199,6 +208,9 @@
     <w:p/>
     <w:p>
       <w:r>
+        <w:rPr>
+          <w:noProof/>
+        </w:rPr>
         <w:drawing>
           <wp:inline distT="0" distB="0" distL="0" distR="0" wp14:anchorId="2A72C332" wp14:editId="12DC386A">
             <wp:extent cx="5943600" cy="7237730"/>
@@ -250,6 +262,9 @@
     <w:p/>
     <w:p>
       <w:r>
+        <w:rPr>
+          <w:noProof/>
+        </w:rPr>
         <w:drawing>
           <wp:inline distT="0" distB="0" distL="0" distR="0" wp14:anchorId="0F598AF9" wp14:editId="75DBB594">
             <wp:extent cx="5943600" cy="4343400"/>
@@ -311,6 +326,9 @@
     <w:p/>
     <w:p>
       <w:r>
+        <w:rPr>
+          <w:noProof/>
+        </w:rPr>
         <w:drawing>
           <wp:inline distT="0" distB="0" distL="0" distR="0" wp14:anchorId="57356317" wp14:editId="52DF73E4">
             <wp:extent cx="5943600" cy="2948940"/>
@@ -362,8 +380,69 @@
       <w:r>
         <w:t>…</w:t>
       </w:r>
+    </w:p>
+    <w:p/>
+    <w:p>
+      <w:r>
+        <w:t>Q1. How to make this Project work for Json Request and response?</w:t>
+      </w:r>
+    </w:p>
+    <w:p/>
+    <w:p>
+      <w:r>
+        <w:t xml:space="preserve">Add </w:t>
+      </w:r>
+      <w:r>
+        <w:t>genson-1.3.jar</w:t>
+      </w:r>
+      <w:r>
+        <w:t xml:space="preserve"> and </w:t>
+      </w:r>
+      <w:r>
+        <w:t>jersey-json-1.8.jar</w:t>
+      </w:r>
+      <w:r>
+        <w:t xml:space="preserve"> jar files </w:t>
+      </w:r>
+      <w:r>
+        <w:t>in WEB-INF - &gt; lib</w:t>
+      </w:r>
+    </w:p>
+    <w:p/>
+    <w:p>
+      <w:r>
+        <w:t xml:space="preserve">For Get </w:t>
+      </w:r>
+      <w:r>
+        <w:t xml:space="preserve">/Post </w:t>
+      </w:r>
+      <w:r>
+        <w:t xml:space="preserve">Request </w:t>
+      </w:r>
+    </w:p>
+    <w:p/>
+    <w:p>
+      <w:r>
+        <w:t>@Produces(MediaType.APPLICATION_JSON)</w:t>
+      </w:r>
+    </w:p>
+    <w:p>
+      <w:r>
+        <w:t>Patient getPatient(@PathParam("id") String id);</w:t>
+      </w:r>
+    </w:p>
+    <w:p/>
+    <w:p>
+      <w:r>
+        <w:t>@Consumes(MediaType.APPLICATION_JSON)</w:t>
+      </w:r>
+    </w:p>
+    <w:p>
       <w:bookmarkStart w:id="0" w:name="_GoBack"/>
       <w:bookmarkEnd w:id="0"/>
+      <w:r>
+        <w:t>Response addPatient(Patient patient);</w:t>
+      </w:r>
     </w:p>
     <w:sectPr>
       <w:pgSz w:w="12240" w:h="15840"/>

</xml_diff>